<commit_message>
Case detail  para is now right justified in report removed footer in cartridge case sheet
</commit_message>
<xml_diff>
--- a/modules/templates/cartridge.docx
+++ b/modules/templates/cartridge.docx
@@ -5745,6 +5745,9 @@
         </w:tabs>
         <w:spacing w:before="31"/>
         <w:ind w:left="1280"/>
+        <w:rPr>
+          <w:u w:val="single"/>
+        </w:rPr>
       </w:pPr>
       <w:r>
         <w:t>FTM</w:t>
@@ -5791,11 +5794,26 @@
           <w:u w:val="single"/>
         </w:rPr>
         <w:tab/>
+      </w:r>
+    </w:p>
+    <w:p>
+      <w:pPr>
+        <w:pStyle w:val="BodyText"/>
+        <w:tabs>
+          <w:tab w:val="left" w:pos="7761"/>
+          <w:tab w:val="left" w:pos="9056"/>
+          <w:tab w:val="left" w:pos="10214"/>
+        </w:tabs>
+        <w:spacing w:before="31"/>
+        <w:ind w:left="1280"/>
+        <w:jc w:val="center"/>
+      </w:pPr>
+      <w:r>
+        <w:t>Controlled Copy</w:t>
       </w:r>
     </w:p>
     <w:sectPr>
       <w:headerReference w:type="default" r:id="rId8"/>
-      <w:footerReference w:type="default" r:id="rId9"/>
       <w:pgSz w:w="12240" w:h="15840"/>
       <w:pgMar w:top="200" w:right="400" w:bottom="940" w:left="160" w:header="0" w:footer="746" w:gutter="0"/>
       <w:cols w:space="720"/>
@@ -5821,404 +5839,6 @@
     </w:p>
   </w:endnote>
 </w:endnotes>
-</file>
-
-<file path=word/footer1.xml><?xml version="1.0" encoding="utf-8"?>
-<w:ftr xmlns:wpc="http://schemas.microsoft.com/office/word/2010/wordprocessingCanvas" xmlns:cx="http://schemas.microsoft.com/office/drawing/2014/chartex" xmlns:cx1="http://schemas.microsoft.com/office/drawing/2015/9/8/chartex" xmlns:cx2="http://schemas.microsoft.com/office/drawing/2015/10/21/chartex" xmlns:cx3="http://schemas.microsoft.com/office/drawing/2016/5/9/chartex" xmlns:cx4="http://schemas.microsoft.com/office/drawing/2016/5/10/chartex" xmlns:cx5="http://schemas.microsoft.com/office/drawing/2016/5/11/chartex" xmlns:cx6="http://schemas.microsoft.com/office/drawing/2016/5/12/chartex" xmlns:cx7="http://schemas.microsoft.com/office/drawing/2016/5/13/chartex" xmlns:cx8="http://schemas.microsoft.com/office/drawing/2016/5/14/chartex" xmlns:mc="http://schemas.openxmlformats.org/markup-compatibility/2006" xmlns:aink="http://schemas.microsoft.com/office/drawing/2016/ink" xmlns:am3d="http://schemas.microsoft.com/office/drawing/2017/model3d" xmlns:o="urn:schemas-microsoft-com:office:office" xmlns:r="http://schemas.openxmlformats.org/officeDocument/2006/relationships" xmlns:m="http://schemas.openxmlformats.org/officeDocument/2006/math" xmlns:v="urn:schemas-microsoft-com:vml" xmlns:wp14="http://schemas.microsoft.com/office/word/2010/wordprocessingDrawing" xmlns:wp="http://schemas.openxmlformats.org/drawingml/2006/wordprocessingDrawing" xmlns:w10="urn:schemas-microsoft-com:office:word" xmlns:w="http://schemas.openxmlformats.org/wordprocessingml/2006/main" xmlns:w14="http://schemas.microsoft.com/office/word/2010/wordml" xmlns:w15="http://schemas.microsoft.com/office/word/2012/wordml" xmlns:w16cex="http://schemas.microsoft.com/office/word/2018/wordml/cex" xmlns:w16cid="http://schemas.microsoft.com/office/word/2016/wordml/cid" xmlns:w16="http://schemas.microsoft.com/office/word/2018/wordml" xmlns:w16sdtdh="http://schemas.microsoft.com/office/word/2020/wordml/sdtdatahash" xmlns:w16se="http://schemas.microsoft.com/office/word/2015/wordml/symex" xmlns:wpg="http://schemas.microsoft.com/office/word/2010/wordprocessingGroup" xmlns:wpi="http://schemas.microsoft.com/office/word/2010/wordprocessingInk" xmlns:wne="http://schemas.microsoft.com/office/word/2006/wordml" xmlns:wps="http://schemas.microsoft.com/office/word/2010/wordprocessingShape" mc:Ignorable="w14 w15 w16se w16cid w16 w16cex w16sdtdh wp14">
-  <w:p>
-    <w:pPr>
-      <w:pStyle w:val="BodyText"/>
-      <w:spacing w:line="14" w:lineRule="auto"/>
-      <w:rPr>
-        <w:sz w:val="20"/>
-      </w:rPr>
-    </w:pPr>
-    <w:r>
-      <w:rPr>
-        <w:noProof/>
-      </w:rPr>
-      <mc:AlternateContent>
-        <mc:Choice Requires="wps">
-          <w:drawing>
-            <wp:anchor distT="0" distB="0" distL="114300" distR="114300" simplePos="0" relativeHeight="486786048" behindDoc="1" locked="0" layoutInCell="1" allowOverlap="1" wp14:anchorId="29C449D9" wp14:editId="35D7E4C2">
-              <wp:simplePos x="0" y="0"/>
-              <wp:positionH relativeFrom="page">
-                <wp:posOffset>418465</wp:posOffset>
-              </wp:positionH>
-              <wp:positionV relativeFrom="page">
-                <wp:posOffset>9446895</wp:posOffset>
-              </wp:positionV>
-              <wp:extent cx="1383665" cy="165735"/>
-              <wp:effectExtent l="0" t="0" r="0" b="0"/>
-              <wp:wrapNone/>
-              <wp:docPr id="6" name="Text Box 3"/>
-              <wp:cNvGraphicFramePr>
-                <a:graphicFrameLocks xmlns:a="http://schemas.openxmlformats.org/drawingml/2006/main"/>
-              </wp:cNvGraphicFramePr>
-              <a:graphic xmlns:a="http://schemas.openxmlformats.org/drawingml/2006/main">
-                <a:graphicData uri="http://schemas.microsoft.com/office/word/2010/wordprocessingShape">
-                  <wps:wsp>
-                    <wps:cNvSpPr txBox="1">
-                      <a:spLocks noChangeArrowheads="1"/>
-                    </wps:cNvSpPr>
-                    <wps:spPr bwMode="auto">
-                      <a:xfrm>
-                        <a:off x="0" y="0"/>
-                        <a:ext cx="1383665" cy="165735"/>
-                      </a:xfrm>
-                      <a:prstGeom prst="rect">
-                        <a:avLst/>
-                      </a:prstGeom>
-                      <a:noFill/>
-                      <a:ln>
-                        <a:noFill/>
-                      </a:ln>
-                      <a:extLst>
-                        <a:ext uri="{909E8E84-426E-40DD-AFC4-6F175D3DCCD1}">
-                          <a14:hiddenFill xmlns:a14="http://schemas.microsoft.com/office/drawing/2010/main">
-                            <a:solidFill>
-                              <a:srgbClr val="FFFFFF"/>
-                            </a:solidFill>
-                          </a14:hiddenFill>
-                        </a:ext>
-                        <a:ext uri="{91240B29-F687-4F45-9708-019B960494DF}">
-                          <a14:hiddenLine xmlns:a14="http://schemas.microsoft.com/office/drawing/2010/main" w="9525">
-                            <a:solidFill>
-                              <a:srgbClr val="000000"/>
-                            </a:solidFill>
-                            <a:miter lim="800000"/>
-                            <a:headEnd/>
-                            <a:tailEnd/>
-                          </a14:hiddenLine>
-                        </a:ext>
-                      </a:extLst>
-                    </wps:spPr>
-                    <wps:txbx>
-                      <w:txbxContent>
-                        <w:p>
-                          <w:pPr>
-                            <w:pStyle w:val="BodyText"/>
-                            <w:spacing w:line="245" w:lineRule="exact"/>
-                            <w:ind w:left="20"/>
-                          </w:pPr>
-                          <w:r>
-                            <w:t>FTM Procedural Manual</w:t>
-                          </w:r>
-                        </w:p>
-                      </w:txbxContent>
-                    </wps:txbx>
-                    <wps:bodyPr rot="0" vert="horz" wrap="square" lIns="0" tIns="0" rIns="0" bIns="0" anchor="t" anchorCtr="0" upright="1">
-                      <a:noAutofit/>
-                    </wps:bodyPr>
-                  </wps:wsp>
-                </a:graphicData>
-              </a:graphic>
-              <wp14:sizeRelH relativeFrom="page">
-                <wp14:pctWidth>0</wp14:pctWidth>
-              </wp14:sizeRelH>
-              <wp14:sizeRelV relativeFrom="page">
-                <wp14:pctHeight>0</wp14:pctHeight>
-              </wp14:sizeRelV>
-            </wp:anchor>
-          </w:drawing>
-        </mc:Choice>
-        <mc:Fallback>
-          <w:pict>
-            <v:shapetype w14:anchorId="29C449D9" id="_x0000_t202" coordsize="21600,21600" o:spt="202" path="m,l,21600r21600,l21600,xe">
-              <v:stroke joinstyle="miter"/>
-              <v:path gradientshapeok="t" o:connecttype="rect"/>
-            </v:shapetype>
-            <v:shape id="Text Box 3" o:spid="_x0000_s1026" type="#_x0000_t202" style="position:absolute;margin-left:32.95pt;margin-top:743.85pt;width:108.95pt;height:13.05pt;z-index:-16530432;visibility:visible;mso-wrap-style:square;mso-width-percent:0;mso-height-percent:0;mso-wrap-distance-left:9pt;mso-wrap-distance-top:0;mso-wrap-distance-right:9pt;mso-wrap-distance-bottom:0;mso-position-horizontal:absolute;mso-position-horizontal-relative:page;mso-position-vertical:absolute;mso-position-vertical-relative:page;mso-width-percent:0;mso-height-percent:0;mso-width-relative:page;mso-height-relative:page;v-text-anchor:top" o:gfxdata="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" filled="f" stroked="f">
-              <v:textbox inset="0,0,0,0">
-                <w:txbxContent>
-                  <w:p>
-                    <w:pPr>
-                      <w:pStyle w:val="BodyText"/>
-                      <w:spacing w:line="245" w:lineRule="exact"/>
-                      <w:ind w:left="20"/>
-                    </w:pPr>
-                    <w:r>
-                      <w:t>FTM Procedural Manual</w:t>
-                    </w:r>
-                  </w:p>
-                </w:txbxContent>
-              </v:textbox>
-              <w10:wrap anchorx="page" anchory="page"/>
-            </v:shape>
-          </w:pict>
-        </mc:Fallback>
-      </mc:AlternateContent>
-    </w:r>
-    <w:r>
-      <w:rPr>
-        <w:noProof/>
-      </w:rPr>
-      <mc:AlternateContent>
-        <mc:Choice Requires="wps">
-          <w:drawing>
-            <wp:anchor distT="0" distB="0" distL="114300" distR="114300" simplePos="0" relativeHeight="486786560" behindDoc="1" locked="0" layoutInCell="1" allowOverlap="1" wp14:anchorId="6A51DCED" wp14:editId="7EF8968A">
-              <wp:simplePos x="0" y="0"/>
-              <wp:positionH relativeFrom="page">
-                <wp:posOffset>3200400</wp:posOffset>
-              </wp:positionH>
-              <wp:positionV relativeFrom="page">
-                <wp:posOffset>9446895</wp:posOffset>
-              </wp:positionV>
-              <wp:extent cx="933450" cy="165735"/>
-              <wp:effectExtent l="0" t="0" r="0" b="0"/>
-              <wp:wrapNone/>
-              <wp:docPr id="4" name="Text Box 2"/>
-              <wp:cNvGraphicFramePr>
-                <a:graphicFrameLocks xmlns:a="http://schemas.openxmlformats.org/drawingml/2006/main"/>
-              </wp:cNvGraphicFramePr>
-              <a:graphic xmlns:a="http://schemas.openxmlformats.org/drawingml/2006/main">
-                <a:graphicData uri="http://schemas.microsoft.com/office/word/2010/wordprocessingShape">
-                  <wps:wsp>
-                    <wps:cNvSpPr txBox="1">
-                      <a:spLocks noChangeArrowheads="1"/>
-                    </wps:cNvSpPr>
-                    <wps:spPr bwMode="auto">
-                      <a:xfrm>
-                        <a:off x="0" y="0"/>
-                        <a:ext cx="933450" cy="165735"/>
-                      </a:xfrm>
-                      <a:prstGeom prst="rect">
-                        <a:avLst/>
-                      </a:prstGeom>
-                      <a:noFill/>
-                      <a:ln>
-                        <a:noFill/>
-                      </a:ln>
-                      <a:extLst>
-                        <a:ext uri="{909E8E84-426E-40DD-AFC4-6F175D3DCCD1}">
-                          <a14:hiddenFill xmlns:a14="http://schemas.microsoft.com/office/drawing/2010/main">
-                            <a:solidFill>
-                              <a:srgbClr val="FFFFFF"/>
-                            </a:solidFill>
-                          </a14:hiddenFill>
-                        </a:ext>
-                        <a:ext uri="{91240B29-F687-4F45-9708-019B960494DF}">
-                          <a14:hiddenLine xmlns:a14="http://schemas.microsoft.com/office/drawing/2010/main" w="9525">
-                            <a:solidFill>
-                              <a:srgbClr val="000000"/>
-                            </a:solidFill>
-                            <a:miter lim="800000"/>
-                            <a:headEnd/>
-                            <a:tailEnd/>
-                          </a14:hiddenLine>
-                        </a:ext>
-                      </a:extLst>
-                    </wps:spPr>
-                    <wps:txbx>
-                      <w:txbxContent>
-                        <w:p>
-                          <w:pPr>
-                            <w:pStyle w:val="BodyText"/>
-                            <w:spacing w:line="245" w:lineRule="exact"/>
-                            <w:ind w:left="20"/>
-                          </w:pPr>
-                          <w:r>
-                            <w:t>Controlled Copy</w:t>
-                          </w:r>
-                        </w:p>
-                      </w:txbxContent>
-                    </wps:txbx>
-                    <wps:bodyPr rot="0" vert="horz" wrap="square" lIns="0" tIns="0" rIns="0" bIns="0" anchor="t" anchorCtr="0" upright="1">
-                      <a:noAutofit/>
-                    </wps:bodyPr>
-                  </wps:wsp>
-                </a:graphicData>
-              </a:graphic>
-              <wp14:sizeRelH relativeFrom="page">
-                <wp14:pctWidth>0</wp14:pctWidth>
-              </wp14:sizeRelH>
-              <wp14:sizeRelV relativeFrom="page">
-                <wp14:pctHeight>0</wp14:pctHeight>
-              </wp14:sizeRelV>
-            </wp:anchor>
-          </w:drawing>
-        </mc:Choice>
-        <mc:Fallback>
-          <w:pict>
-            <v:shape w14:anchorId="6A51DCED" id="Text Box 2" o:spid="_x0000_s1027" type="#_x0000_t202" style="position:absolute;margin-left:252pt;margin-top:743.85pt;width:73.5pt;height:13.05pt;z-index:-16529920;visibility:visible;mso-wrap-style:square;mso-width-percent:0;mso-height-percent:0;mso-wrap-distance-left:9pt;mso-wrap-distance-top:0;mso-wrap-distance-right:9pt;mso-wrap-distance-bottom:0;mso-position-horizontal:absolute;mso-position-horizontal-relative:page;mso-position-vertical:absolute;mso-position-vertical-relative:page;mso-width-percent:0;mso-height-percent:0;mso-width-relative:page;mso-height-relative:page;v-text-anchor:top" o:gfxdata="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" filled="f" stroked="f">
-              <v:textbox inset="0,0,0,0">
-                <w:txbxContent>
-                  <w:p>
-                    <w:pPr>
-                      <w:pStyle w:val="BodyText"/>
-                      <w:spacing w:line="245" w:lineRule="exact"/>
-                      <w:ind w:left="20"/>
-                    </w:pPr>
-                    <w:r>
-                      <w:t>Controlled Copy</w:t>
-                    </w:r>
-                  </w:p>
-                </w:txbxContent>
-              </v:textbox>
-              <w10:wrap anchorx="page" anchory="page"/>
-            </v:shape>
-          </w:pict>
-        </mc:Fallback>
-      </mc:AlternateContent>
-    </w:r>
-    <w:r>
-      <w:rPr>
-        <w:noProof/>
-      </w:rPr>
-      <mc:AlternateContent>
-        <mc:Choice Requires="wps">
-          <w:drawing>
-            <wp:anchor distT="0" distB="0" distL="114300" distR="114300" simplePos="0" relativeHeight="486787072" behindDoc="1" locked="0" layoutInCell="1" allowOverlap="1" wp14:anchorId="61955ACB" wp14:editId="27A5CF48">
-              <wp:simplePos x="0" y="0"/>
-              <wp:positionH relativeFrom="page">
-                <wp:posOffset>5782945</wp:posOffset>
-              </wp:positionH>
-              <wp:positionV relativeFrom="page">
-                <wp:posOffset>9446895</wp:posOffset>
-              </wp:positionV>
-              <wp:extent cx="1584325" cy="165735"/>
-              <wp:effectExtent l="0" t="0" r="0" b="0"/>
-              <wp:wrapNone/>
-              <wp:docPr id="2" name="Text Box 1"/>
-              <wp:cNvGraphicFramePr>
-                <a:graphicFrameLocks xmlns:a="http://schemas.openxmlformats.org/drawingml/2006/main"/>
-              </wp:cNvGraphicFramePr>
-              <a:graphic xmlns:a="http://schemas.openxmlformats.org/drawingml/2006/main">
-                <a:graphicData uri="http://schemas.microsoft.com/office/word/2010/wordprocessingShape">
-                  <wps:wsp>
-                    <wps:cNvSpPr txBox="1">
-                      <a:spLocks noChangeArrowheads="1"/>
-                    </wps:cNvSpPr>
-                    <wps:spPr bwMode="auto">
-                      <a:xfrm>
-                        <a:off x="0" y="0"/>
-                        <a:ext cx="1584325" cy="165735"/>
-                      </a:xfrm>
-                      <a:prstGeom prst="rect">
-                        <a:avLst/>
-                      </a:prstGeom>
-                      <a:noFill/>
-                      <a:ln>
-                        <a:noFill/>
-                      </a:ln>
-                      <a:extLst>
-                        <a:ext uri="{909E8E84-426E-40DD-AFC4-6F175D3DCCD1}">
-                          <a14:hiddenFill xmlns:a14="http://schemas.microsoft.com/office/drawing/2010/main">
-                            <a:solidFill>
-                              <a:srgbClr val="FFFFFF"/>
-                            </a:solidFill>
-                          </a14:hiddenFill>
-                        </a:ext>
-                        <a:ext uri="{91240B29-F687-4F45-9708-019B960494DF}">
-                          <a14:hiddenLine xmlns:a14="http://schemas.microsoft.com/office/drawing/2010/main" w="9525">
-                            <a:solidFill>
-                              <a:srgbClr val="000000"/>
-                            </a:solidFill>
-                            <a:miter lim="800000"/>
-                            <a:headEnd/>
-                            <a:tailEnd/>
-                          </a14:hiddenLine>
-                        </a:ext>
-                      </a:extLst>
-                    </wps:spPr>
-                    <wps:txbx>
-                      <w:txbxContent>
-                        <w:p>
-                          <w:pPr>
-                            <w:pStyle w:val="BodyText"/>
-                            <w:tabs>
-                              <w:tab w:val="left" w:pos="1307"/>
-                              <w:tab w:val="left" w:pos="2418"/>
-                            </w:tabs>
-                            <w:spacing w:line="245" w:lineRule="exact"/>
-                            <w:ind w:left="20"/>
-                          </w:pPr>
-                          <w:r>
-                            <w:t>Page</w:t>
-                          </w:r>
-                          <w:r>
-                            <w:rPr>
-                              <w:u w:val="single"/>
-                            </w:rPr>
-                            <w:tab/>
-                          </w:r>
-                          <w:r>
-                            <w:t>of</w:t>
-                          </w:r>
-                          <w:r>
-                            <w:rPr>
-                              <w:u w:val="single"/>
-                            </w:rPr>
-                            <w:tab/>
-                          </w:r>
-                          <w:r>
-                            <w:t>.</w:t>
-                          </w:r>
-                        </w:p>
-                      </w:txbxContent>
-                    </wps:txbx>
-                    <wps:bodyPr rot="0" vert="horz" wrap="square" lIns="0" tIns="0" rIns="0" bIns="0" anchor="t" anchorCtr="0" upright="1">
-                      <a:noAutofit/>
-                    </wps:bodyPr>
-                  </wps:wsp>
-                </a:graphicData>
-              </a:graphic>
-              <wp14:sizeRelH relativeFrom="page">
-                <wp14:pctWidth>0</wp14:pctWidth>
-              </wp14:sizeRelH>
-              <wp14:sizeRelV relativeFrom="page">
-                <wp14:pctHeight>0</wp14:pctHeight>
-              </wp14:sizeRelV>
-            </wp:anchor>
-          </w:drawing>
-        </mc:Choice>
-        <mc:Fallback>
-          <w:pict>
-            <v:shape w14:anchorId="61955ACB" id="Text Box 1" o:spid="_x0000_s1028" type="#_x0000_t202" style="position:absolute;margin-left:455.35pt;margin-top:743.85pt;width:124.75pt;height:13.05pt;z-index:-16529408;visibility:visible;mso-wrap-style:square;mso-width-percent:0;mso-height-percent:0;mso-wrap-distance-left:9pt;mso-wrap-distance-top:0;mso-wrap-distance-right:9pt;mso-wrap-distance-bottom:0;mso-position-horizontal:absolute;mso-position-horizontal-relative:page;mso-position-vertical:absolute;mso-position-vertical-relative:page;mso-width-percent:0;mso-height-percent:0;mso-width-relative:page;mso-height-relative:page;v-text-anchor:top" o:gfxdata="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" filled="f" stroked="f">
-              <v:textbox inset="0,0,0,0">
-                <w:txbxContent>
-                  <w:p>
-                    <w:pPr>
-                      <w:pStyle w:val="BodyText"/>
-                      <w:tabs>
-                        <w:tab w:val="left" w:pos="1307"/>
-                        <w:tab w:val="left" w:pos="2418"/>
-                      </w:tabs>
-                      <w:spacing w:line="245" w:lineRule="exact"/>
-                      <w:ind w:left="20"/>
-                    </w:pPr>
-                    <w:r>
-                      <w:t>Page</w:t>
-                    </w:r>
-                    <w:r>
-                      <w:rPr>
-                        <w:u w:val="single"/>
-                      </w:rPr>
-                      <w:tab/>
-                    </w:r>
-                    <w:r>
-                      <w:t>of</w:t>
-                    </w:r>
-                    <w:r>
-                      <w:rPr>
-                        <w:u w:val="single"/>
-                      </w:rPr>
-                      <w:tab/>
-                    </w:r>
-                    <w:r>
-                      <w:t>.</w:t>
-                    </w:r>
-                  </w:p>
-                </w:txbxContent>
-              </v:textbox>
-              <w10:wrap anchorx="page" anchory="page"/>
-            </v:shape>
-          </w:pict>
-        </mc:Fallback>
-      </mc:AlternateContent>
-    </w:r>
-  </w:p>
-</w:ftr>
 </file>
 
 <file path=word/footnotes.xml><?xml version="1.0" encoding="utf-8"?>

</xml_diff>